<commit_message>
refactor(template): polish 01 template
</commit_message>
<xml_diff>
--- a/templates/01_heating_network_commision_review_act.docx
+++ b/templates/01_heating_network_commision_review_act.docx
@@ -342,6 +342,14 @@
           <w:sz w:val="24"/>
           <w:szCs w:val="24"/>
         </w:rPr>
+        <w:t>:</w:t>
+      </w:r>
+      <w:r>
+        <w:rPr>
+          <w:b/>
+          <w:sz w:val="24"/>
+          <w:szCs w:val="24"/>
+        </w:rPr>
         <w:t xml:space="preserve"> </w:t>
       </w:r>
       <w:proofErr w:type="gramStart"/>
@@ -396,8 +404,10 @@
         </w:tabs>
         <w:spacing w:before="120"/>
         <w:rPr>
-          <w:sz w:val="24"/>
-          <w:szCs w:val="24"/>
+          <w:b/>
+          <w:sz w:val="24"/>
+          <w:szCs w:val="24"/>
+          <w:lang w:val="en-US"/>
         </w:rPr>
       </w:pPr>
       <w:r>
@@ -406,30 +416,178 @@
           <w:sz w:val="24"/>
           <w:szCs w:val="24"/>
         </w:rPr>
-        <w:t>Представитель заказчика</w:t>
-      </w:r>
-      <w:r>
-        <w:rPr>
-          <w:b/>
-          <w:sz w:val="24"/>
-          <w:szCs w:val="24"/>
+        <w:t>Представитель</w:t>
+      </w:r>
+      <w:r>
+        <w:rPr>
+          <w:b/>
+          <w:sz w:val="24"/>
+          <w:szCs w:val="24"/>
+          <w:lang w:val="en-US"/>
+        </w:rPr>
+        <w:t>(-</w:t>
+      </w:r>
+      <w:r>
+        <w:rPr>
+          <w:b/>
+          <w:sz w:val="24"/>
+          <w:szCs w:val="24"/>
+        </w:rPr>
+        <w:t>и</w:t>
+      </w:r>
+      <w:r>
+        <w:rPr>
+          <w:b/>
+          <w:sz w:val="24"/>
+          <w:szCs w:val="24"/>
+          <w:lang w:val="en-US"/>
+        </w:rPr>
+        <w:t>)</w:t>
+      </w:r>
+      <w:r>
+        <w:rPr>
+          <w:b/>
+          <w:sz w:val="24"/>
+          <w:szCs w:val="24"/>
+          <w:lang w:val="en-US"/>
         </w:rPr>
         <w:t xml:space="preserve"> </w:t>
       </w:r>
+      <w:r>
+        <w:rPr>
+          <w:b/>
+          <w:sz w:val="24"/>
+          <w:szCs w:val="24"/>
+        </w:rPr>
+        <w:t>заказчика</w:t>
+      </w:r>
+      <w:r>
+        <w:rPr>
+          <w:b/>
+          <w:sz w:val="24"/>
+          <w:szCs w:val="24"/>
+          <w:lang w:val="en-US"/>
+        </w:rPr>
+        <w:t>(-</w:t>
+      </w:r>
+      <w:proofErr w:type="spellStart"/>
+      <w:r>
+        <w:rPr>
+          <w:b/>
+          <w:sz w:val="24"/>
+          <w:szCs w:val="24"/>
+        </w:rPr>
+        <w:t>ов</w:t>
+      </w:r>
+      <w:proofErr w:type="spellEnd"/>
+      <w:r>
+        <w:rPr>
+          <w:b/>
+          <w:sz w:val="24"/>
+          <w:szCs w:val="24"/>
+          <w:lang w:val="en-US"/>
+        </w:rPr>
+        <w:t>)</w:t>
+      </w:r>
+      <w:r>
+        <w:rPr>
+          <w:b/>
+          <w:sz w:val="24"/>
+          <w:szCs w:val="24"/>
+          <w:lang w:val="en-US"/>
+        </w:rPr>
+        <w:t>:</w:t>
+      </w:r>
+      <w:r>
+        <w:rPr>
+          <w:b/>
+          <w:sz w:val="24"/>
+          <w:szCs w:val="24"/>
+          <w:lang w:val="en-US"/>
+        </w:rPr>
+        <w:t xml:space="preserve"> </w:t>
+      </w:r>
+      <w:r>
+        <w:rPr>
+          <w:sz w:val="24"/>
+          <w:szCs w:val="24"/>
+          <w:u w:val="single"/>
+          <w:lang w:val="en-US"/>
+        </w:rPr>
+        <w:t>{</w:t>
+      </w:r>
+      <w:r>
+        <w:rPr>
+          <w:sz w:val="24"/>
+          <w:szCs w:val="24"/>
+          <w:u w:val="single"/>
+          <w:lang w:val="en-US"/>
+        </w:rPr>
+        <w:t>%</w:t>
+      </w:r>
+      <w:r>
+        <w:rPr>
+          <w:sz w:val="24"/>
+          <w:szCs w:val="24"/>
+          <w:u w:val="single"/>
+          <w:lang w:val="en-US"/>
+        </w:rPr>
+        <w:t xml:space="preserve"> </w:t>
+      </w:r>
+      <w:r>
+        <w:rPr>
+          <w:sz w:val="24"/>
+          <w:szCs w:val="24"/>
+          <w:u w:val="single"/>
+          <w:lang w:val="en-US"/>
+        </w:rPr>
+        <w:t xml:space="preserve">for </w:t>
+      </w:r>
+      <w:r>
+        <w:rPr>
+          <w:sz w:val="24"/>
+          <w:szCs w:val="24"/>
+          <w:u w:val="single"/>
+          <w:lang w:val="en-US"/>
+        </w:rPr>
+        <w:t>representative</w:t>
+      </w:r>
+      <w:r>
+        <w:rPr>
+          <w:sz w:val="24"/>
+          <w:szCs w:val="24"/>
+          <w:u w:val="single"/>
+          <w:lang w:val="en-US"/>
+        </w:rPr>
+        <w:t xml:space="preserve"> in </w:t>
+      </w:r>
+      <w:proofErr w:type="spellStart"/>
+      <w:r>
+        <w:rPr>
+          <w:sz w:val="24"/>
+          <w:szCs w:val="24"/>
+          <w:u w:val="single"/>
+          <w:lang w:val="en-US"/>
+        </w:rPr>
+        <w:t>customer_</w:t>
+      </w:r>
       <w:proofErr w:type="gramStart"/>
       <w:r>
         <w:rPr>
           <w:sz w:val="24"/>
           <w:szCs w:val="24"/>
           <w:u w:val="single"/>
-        </w:rPr>
-        <w:t>{{</w:t>
-      </w:r>
-      <w:r>
-        <w:rPr>
-          <w:sz w:val="24"/>
-          <w:szCs w:val="24"/>
-          <w:u w:val="single"/>
+          <w:lang w:val="en-US"/>
+        </w:rPr>
+        <w:t>representatives</w:t>
+      </w:r>
+      <w:proofErr w:type="spellEnd"/>
+      <w:r>
+        <w:rPr>
+          <w:sz w:val="24"/>
+          <w:szCs w:val="24"/>
+          <w:u w:val="single"/>
+          <w:lang w:val="en-US"/>
         </w:rPr>
         <w:t xml:space="preserve"> </w:t>
       </w:r>
@@ -440,7 +598,16 @@
           <w:u w:val="single"/>
           <w:lang w:val="en-US"/>
         </w:rPr>
-        <w:t>customer</w:t>
+        <w:t xml:space="preserve"> </w:t>
+      </w:r>
+      <w:r>
+        <w:rPr>
+          <w:sz w:val="24"/>
+          <w:szCs w:val="24"/>
+          <w:u w:val="single"/>
+          <w:lang w:val="en-US"/>
+        </w:rPr>
+        <w:t>%</w:t>
       </w:r>
       <w:proofErr w:type="gramEnd"/>
       <w:r>
@@ -448,8 +615,36 @@
           <w:sz w:val="24"/>
           <w:szCs w:val="24"/>
           <w:u w:val="single"/>
-        </w:rPr>
-        <w:t>_</w:t>
+          <w:lang w:val="en-US"/>
+        </w:rPr>
+        <w:t>}</w:t>
+      </w:r>
+      <w:r>
+        <w:rPr>
+          <w:sz w:val="24"/>
+          <w:szCs w:val="24"/>
+          <w:u w:val="single"/>
+          <w:lang w:val="en-US"/>
+        </w:rPr>
+        <w:t>{</w:t>
+      </w:r>
+      <w:r>
+        <w:rPr>
+          <w:sz w:val="24"/>
+          <w:szCs w:val="24"/>
+          <w:u w:val="single"/>
+          <w:lang w:val="en-US"/>
+        </w:rPr>
+        <w:t>{</w:t>
+      </w:r>
+      <w:r>
+        <w:rPr>
+          <w:sz w:val="24"/>
+          <w:szCs w:val="24"/>
+          <w:u w:val="single"/>
+          <w:lang w:val="en-US"/>
+        </w:rPr>
+        <w:t xml:space="preserve"> </w:t>
       </w:r>
       <w:r>
         <w:rPr>
@@ -465,6 +660,7 @@
           <w:sz w:val="24"/>
           <w:szCs w:val="24"/>
           <w:u w:val="single"/>
+          <w:lang w:val="en-US"/>
         </w:rPr>
         <w:t xml:space="preserve"> </w:t>
       </w:r>
@@ -473,8 +669,65 @@
           <w:sz w:val="24"/>
           <w:szCs w:val="24"/>
           <w:u w:val="single"/>
-        </w:rPr>
-        <w:t>}}</w:t>
+          <w:lang w:val="en-US"/>
+        </w:rPr>
+        <w:t>}</w:t>
+      </w:r>
+      <w:r>
+        <w:rPr>
+          <w:sz w:val="24"/>
+          <w:szCs w:val="24"/>
+          <w:u w:val="single"/>
+          <w:lang w:val="en-US"/>
+        </w:rPr>
+        <w:t>}</w:t>
+      </w:r>
+      <w:r>
+        <w:rPr>
+          <w:sz w:val="24"/>
+          <w:szCs w:val="24"/>
+          <w:u w:val="single"/>
+          <w:lang w:val="en-US"/>
+        </w:rPr>
+        <w:t>,</w:t>
+      </w:r>
+      <w:r>
+        <w:rPr>
+          <w:sz w:val="24"/>
+          <w:szCs w:val="24"/>
+          <w:u w:val="single"/>
+          <w:lang w:val="en-US"/>
+        </w:rPr>
+        <w:t xml:space="preserve"> </w:t>
+      </w:r>
+      <w:r>
+        <w:rPr>
+          <w:sz w:val="24"/>
+          <w:szCs w:val="24"/>
+          <w:u w:val="single"/>
+          <w:lang w:val="en-US"/>
+        </w:rPr>
+        <w:t xml:space="preserve">{% </w:t>
+      </w:r>
+      <w:proofErr w:type="spellStart"/>
+      <w:r>
+        <w:rPr>
+          <w:sz w:val="24"/>
+          <w:szCs w:val="24"/>
+          <w:u w:val="single"/>
+          <w:lang w:val="en-US"/>
+        </w:rPr>
+        <w:t>endfor</w:t>
+      </w:r>
+      <w:proofErr w:type="spellEnd"/>
+      <w:r>
+        <w:rPr>
+          <w:sz w:val="24"/>
+          <w:szCs w:val="24"/>
+          <w:u w:val="single"/>
+          <w:lang w:val="en-US"/>
+        </w:rPr>
+        <w:t xml:space="preserve"> %}</w:t>
       </w:r>
     </w:p>
     <w:p>
@@ -1188,8 +1441,6 @@
         <w:rPr>
           <w:rFonts w:cs="Times New Roman"/>
           <w:spacing w:val="-1"/>
-          <w:sz w:val="24"/>
-          <w:szCs w:val="24"/>
           <w:lang w:val="en-US"/>
         </w:rPr>
       </w:pPr>
@@ -1927,8 +2178,6 @@
           <w:i/>
           <w:iCs/>
           <w:spacing w:val="-1"/>
-          <w:sz w:val="24"/>
-          <w:szCs w:val="24"/>
         </w:rPr>
       </w:pPr>
     </w:p>
@@ -2235,8 +2484,6 @@
         <w:rPr>
           <w:rFonts w:cs="Times New Roman"/>
           <w:spacing w:val="-3"/>
-          <w:sz w:val="24"/>
-          <w:szCs w:val="24"/>
         </w:rPr>
       </w:pPr>
     </w:p>
@@ -3046,206 +3293,6 @@
           </w:p>
         </w:tc>
       </w:tr>
-      <w:tr>
-        <w:trPr>
-          <w:trHeight w:val="227"/>
-        </w:trPr>
-        <w:tc>
-          <w:tcPr>
-            <w:tcW w:w="5000" w:type="pct"/>
-            <w:tcBorders>
-              <w:top w:val="nil"/>
-              <w:bottom w:val="nil"/>
-            </w:tcBorders>
-          </w:tcPr>
-          <w:p>
-            <w:pPr>
-              <w:tabs>
-                <w:tab w:val="left" w:leader="underscore" w:pos="5491"/>
-                <w:tab w:val="left" w:leader="underscore" w:pos="10109"/>
-              </w:tabs>
-              <w:jc w:val="center"/>
-              <w:rPr>
-                <w:spacing w:val="-2"/>
-                <w:sz w:val="16"/>
-                <w:szCs w:val="16"/>
-              </w:rPr>
-            </w:pPr>
-          </w:p>
-        </w:tc>
-      </w:tr>
-      <w:tr>
-        <w:trPr>
-          <w:trHeight w:val="227"/>
-        </w:trPr>
-        <w:tc>
-          <w:tcPr>
-            <w:tcW w:w="5000" w:type="pct"/>
-            <w:tcBorders>
-              <w:top w:val="nil"/>
-              <w:bottom w:val="nil"/>
-            </w:tcBorders>
-          </w:tcPr>
-          <w:p>
-            <w:pPr>
-              <w:tabs>
-                <w:tab w:val="left" w:leader="underscore" w:pos="5491"/>
-                <w:tab w:val="left" w:leader="underscore" w:pos="10109"/>
-              </w:tabs>
-              <w:jc w:val="center"/>
-              <w:rPr>
-                <w:spacing w:val="-2"/>
-                <w:sz w:val="16"/>
-                <w:szCs w:val="16"/>
-              </w:rPr>
-            </w:pPr>
-          </w:p>
-        </w:tc>
-      </w:tr>
-      <w:tr>
-        <w:trPr>
-          <w:trHeight w:val="227"/>
-        </w:trPr>
-        <w:tc>
-          <w:tcPr>
-            <w:tcW w:w="5000" w:type="pct"/>
-            <w:tcBorders>
-              <w:top w:val="nil"/>
-              <w:bottom w:val="single" w:sz="4" w:space="0" w:color="auto"/>
-            </w:tcBorders>
-          </w:tcPr>
-          <w:p>
-            <w:pPr>
-              <w:tabs>
-                <w:tab w:val="left" w:leader="underscore" w:pos="9274"/>
-              </w:tabs>
-              <w:spacing w:before="120"/>
-              <w:rPr>
-                <w:sz w:val="24"/>
-                <w:szCs w:val="24"/>
-                <w:lang w:val="en-US"/>
-              </w:rPr>
-            </w:pPr>
-            <w:r>
-              <w:rPr>
-                <w:b/>
-                <w:sz w:val="24"/>
-                <w:szCs w:val="24"/>
-              </w:rPr>
-              <w:t>Представитель заказчика:</w:t>
-            </w:r>
-            <w:r>
-              <w:rPr>
-                <w:sz w:val="24"/>
-                <w:szCs w:val="24"/>
-              </w:rPr>
-              <w:t xml:space="preserve"> </w:t>
-            </w:r>
-            <w:proofErr w:type="gramStart"/>
-            <w:r>
-              <w:rPr>
-                <w:sz w:val="24"/>
-                <w:szCs w:val="24"/>
-              </w:rPr>
-              <w:t xml:space="preserve">{{ </w:t>
-            </w:r>
-            <w:r>
-              <w:rPr>
-                <w:sz w:val="24"/>
-                <w:szCs w:val="24"/>
-                <w:lang w:val="en-US"/>
-              </w:rPr>
-              <w:t>customer</w:t>
-            </w:r>
-            <w:proofErr w:type="gramEnd"/>
-            <w:r>
-              <w:rPr>
-                <w:sz w:val="24"/>
-                <w:szCs w:val="24"/>
-              </w:rPr>
-              <w:t>_</w:t>
-            </w:r>
-            <w:r>
-              <w:rPr>
-                <w:sz w:val="24"/>
-                <w:szCs w:val="24"/>
-                <w:lang w:val="en-US"/>
-              </w:rPr>
-              <w:t>representative</w:t>
-            </w:r>
-            <w:r>
-              <w:rPr>
-                <w:sz w:val="24"/>
-                <w:szCs w:val="24"/>
-              </w:rPr>
-              <w:t xml:space="preserve"> }}</w:t>
-            </w:r>
-          </w:p>
-        </w:tc>
-      </w:tr>
-      <w:tr>
-        <w:trPr>
-          <w:trHeight w:val="227"/>
-        </w:trPr>
-        <w:tc>
-          <w:tcPr>
-            <w:tcW w:w="5000" w:type="pct"/>
-            <w:tcBorders>
-              <w:top w:val="single" w:sz="4" w:space="0" w:color="auto"/>
-              <w:bottom w:val="nil"/>
-            </w:tcBorders>
-          </w:tcPr>
-          <w:p>
-            <w:pPr>
-              <w:tabs>
-                <w:tab w:val="left" w:leader="underscore" w:pos="5491"/>
-                <w:tab w:val="left" w:leader="underscore" w:pos="10109"/>
-              </w:tabs>
-              <w:ind w:left="77"/>
-              <w:jc w:val="center"/>
-              <w:rPr>
-                <w:spacing w:val="-2"/>
-                <w:sz w:val="16"/>
-                <w:szCs w:val="16"/>
-              </w:rPr>
-            </w:pPr>
-            <w:r>
-              <w:rPr>
-                <w:spacing w:val="-2"/>
-                <w:sz w:val="16"/>
-                <w:szCs w:val="16"/>
-              </w:rPr>
-              <w:t>(Ф.И.О., подпись)</w:t>
-            </w:r>
-          </w:p>
-        </w:tc>
-      </w:tr>
-      <w:tr>
-        <w:trPr>
-          <w:trHeight w:val="227"/>
-        </w:trPr>
-        <w:tc>
-          <w:tcPr>
-            <w:tcW w:w="5000" w:type="pct"/>
-            <w:tcBorders>
-              <w:top w:val="nil"/>
-            </w:tcBorders>
-          </w:tcPr>
-          <w:p>
-            <w:pPr>
-              <w:tabs>
-                <w:tab w:val="left" w:leader="underscore" w:pos="5491"/>
-                <w:tab w:val="left" w:leader="underscore" w:pos="10109"/>
-              </w:tabs>
-              <w:rPr>
-                <w:spacing w:val="-2"/>
-                <w:sz w:val="16"/>
-                <w:szCs w:val="16"/>
-              </w:rPr>
-            </w:pPr>
-          </w:p>
-        </w:tc>
-      </w:tr>
     </w:tbl>
     <w:p>
       <w:pPr>
@@ -3253,13 +3300,183 @@
           <w:tab w:val="left" w:leader="underscore" w:pos="5491"/>
           <w:tab w:val="left" w:leader="underscore" w:pos="10109"/>
         </w:tabs>
+        <w:rPr>
+          <w:b/>
+          <w:sz w:val="24"/>
+          <w:szCs w:val="24"/>
+        </w:rPr>
+      </w:pPr>
+    </w:p>
+    <w:p>
+      <w:pPr>
+        <w:tabs>
+          <w:tab w:val="left" w:leader="underscore" w:pos="5491"/>
+          <w:tab w:val="left" w:leader="underscore" w:pos="10109"/>
+        </w:tabs>
+        <w:spacing w:line="360" w:lineRule="auto"/>
         <w:ind w:left="77"/>
         <w:rPr>
-          <w:spacing w:val="-2"/>
-          <w:sz w:val="16"/>
-          <w:szCs w:val="16"/>
+          <w:sz w:val="24"/>
+          <w:szCs w:val="24"/>
+          <w:lang w:val="en-US"/>
         </w:rPr>
       </w:pPr>
+      <w:r>
+        <w:rPr>
+          <w:b/>
+          <w:sz w:val="24"/>
+          <w:szCs w:val="24"/>
+        </w:rPr>
+        <w:t>Представитель</w:t>
+      </w:r>
+      <w:r>
+        <w:rPr>
+          <w:b/>
+          <w:sz w:val="24"/>
+          <w:szCs w:val="24"/>
+          <w:lang w:val="en-US"/>
+        </w:rPr>
+        <w:t>(-</w:t>
+      </w:r>
+      <w:r>
+        <w:rPr>
+          <w:b/>
+          <w:sz w:val="24"/>
+          <w:szCs w:val="24"/>
+        </w:rPr>
+        <w:t>и</w:t>
+      </w:r>
+      <w:r>
+        <w:rPr>
+          <w:b/>
+          <w:sz w:val="24"/>
+          <w:szCs w:val="24"/>
+          <w:lang w:val="en-US"/>
+        </w:rPr>
+        <w:t xml:space="preserve">) </w:t>
+      </w:r>
+      <w:r>
+        <w:rPr>
+          <w:b/>
+          <w:sz w:val="24"/>
+          <w:szCs w:val="24"/>
+        </w:rPr>
+        <w:t>заказчика</w:t>
+      </w:r>
+      <w:r>
+        <w:rPr>
+          <w:b/>
+          <w:sz w:val="24"/>
+          <w:szCs w:val="24"/>
+          <w:lang w:val="en-US"/>
+        </w:rPr>
+        <w:t>(-</w:t>
+      </w:r>
+      <w:proofErr w:type="spellStart"/>
+      <w:r>
+        <w:rPr>
+          <w:b/>
+          <w:sz w:val="24"/>
+          <w:szCs w:val="24"/>
+        </w:rPr>
+        <w:t>ов</w:t>
+      </w:r>
+      <w:proofErr w:type="spellEnd"/>
+      <w:r>
+        <w:rPr>
+          <w:b/>
+          <w:sz w:val="24"/>
+          <w:szCs w:val="24"/>
+          <w:lang w:val="en-US"/>
+        </w:rPr>
+        <w:t>):</w:t>
+      </w:r>
+      <w:r>
+        <w:rPr>
+          <w:sz w:val="24"/>
+          <w:szCs w:val="24"/>
+          <w:lang w:val="en-US"/>
+        </w:rPr>
+        <w:t xml:space="preserve"> {% for representative in </w:t>
+      </w:r>
+      <w:proofErr w:type="spellStart"/>
+      <w:r>
+        <w:rPr>
+          <w:sz w:val="24"/>
+          <w:szCs w:val="24"/>
+          <w:lang w:val="en-US"/>
+        </w:rPr>
+        <w:t>customer_</w:t>
+      </w:r>
+      <w:proofErr w:type="gramStart"/>
+      <w:r>
+        <w:rPr>
+          <w:sz w:val="24"/>
+          <w:szCs w:val="24"/>
+          <w:lang w:val="en-US"/>
+        </w:rPr>
+        <w:t>representatives</w:t>
+      </w:r>
+      <w:proofErr w:type="spellEnd"/>
+      <w:r>
+        <w:rPr>
+          <w:sz w:val="24"/>
+          <w:szCs w:val="24"/>
+          <w:lang w:val="en-US"/>
+        </w:rPr>
+        <w:t xml:space="preserve">  %</w:t>
+      </w:r>
+      <w:proofErr w:type="gramEnd"/>
+      <w:r>
+        <w:rPr>
+          <w:sz w:val="24"/>
+          <w:szCs w:val="24"/>
+          <w:lang w:val="en-US"/>
+        </w:rPr>
+        <w:t>}{{ representative }}</w:t>
+      </w:r>
+      <w:r>
+        <w:rPr>
+          <w:sz w:val="24"/>
+          <w:szCs w:val="24"/>
+          <w:lang w:val="en-US"/>
+        </w:rPr>
+        <w:t xml:space="preserve"> ___________</w:t>
+      </w:r>
+      <w:r>
+        <w:rPr>
+          <w:sz w:val="24"/>
+          <w:szCs w:val="24"/>
+          <w:lang w:val="en-US"/>
+        </w:rPr>
+        <w:t xml:space="preserve">, </w:t>
+      </w:r>
+      <w:r>
+        <w:rPr>
+          <w:sz w:val="24"/>
+          <w:szCs w:val="24"/>
+          <w:lang w:val="en-US"/>
+        </w:rPr>
+        <w:t xml:space="preserve">{% </w:t>
+      </w:r>
+      <w:proofErr w:type="spellStart"/>
+      <w:r>
+        <w:rPr>
+          <w:sz w:val="24"/>
+          <w:szCs w:val="24"/>
+          <w:lang w:val="en-US"/>
+        </w:rPr>
+        <w:t>endfor</w:t>
+      </w:r>
+      <w:proofErr w:type="spellEnd"/>
+      <w:r>
+        <w:rPr>
+          <w:sz w:val="24"/>
+          <w:szCs w:val="24"/>
+          <w:lang w:val="en-US"/>
+        </w:rPr>
+        <w:t xml:space="preserve"> %}</w:t>
+      </w:r>
     </w:p>
     <w:sectPr>
       <w:pgSz w:w="11906" w:h="16838"/>

</xml_diff>

<commit_message>
refactor(main): polish templates and main script
</commit_message>
<xml_diff>
--- a/templates/01_heating_network_commision_review_act.docx
+++ b/templates/01_heating_network_commision_review_act.docx
@@ -644,25 +644,7 @@
           <w:u w:val="single"/>
           <w:lang w:val="en-US"/>
         </w:rPr>
-        <w:t xml:space="preserve"> </w:t>
-      </w:r>
-      <w:r>
-        <w:rPr>
-          <w:sz w:val="24"/>
-          <w:szCs w:val="24"/>
-          <w:u w:val="single"/>
-          <w:lang w:val="en-US"/>
-        </w:rPr>
-        <w:t>representative</w:t>
-      </w:r>
-      <w:r>
-        <w:rPr>
-          <w:sz w:val="24"/>
-          <w:szCs w:val="24"/>
-          <w:u w:val="single"/>
-          <w:lang w:val="en-US"/>
-        </w:rPr>
-        <w:t xml:space="preserve"> </w:t>
+        <w:t xml:space="preserve"> representative </w:t>
       </w:r>
       <w:r>
         <w:rPr>
@@ -1620,7 +1602,6 @@
         </w:rPr>
         <w:t xml:space="preserve"> </w:t>
       </w:r>
-      <w:proofErr w:type="gramStart"/>
       <w:r>
         <w:rPr>
           <w:sz w:val="24"/>
@@ -1638,7 +1619,6 @@
         </w:rPr>
         <w:t>heating</w:t>
       </w:r>
-      <w:proofErr w:type="gramEnd"/>
       <w:r>
         <w:rPr>
           <w:sz w:val="24"/>
@@ -1722,6 +1702,23 @@
           <w:u w:val="single"/>
           <w:lang w:val="en-US"/>
         </w:rPr>
+        <w:t>general</w:t>
+      </w:r>
+      <w:r>
+        <w:rPr>
+          <w:sz w:val="24"/>
+          <w:szCs w:val="24"/>
+          <w:u w:val="single"/>
+        </w:rPr>
+        <w:t>_</w:t>
+      </w:r>
+      <w:r>
+        <w:rPr>
+          <w:sz w:val="24"/>
+          <w:szCs w:val="24"/>
+          <w:u w:val="single"/>
+          <w:lang w:val="en-US"/>
+        </w:rPr>
         <w:t>length</w:t>
       </w:r>
       <w:r>
@@ -1730,7 +1727,15 @@
           <w:szCs w:val="24"/>
           <w:u w:val="single"/>
         </w:rPr>
-        <w:t xml:space="preserve"> }}</w:t>
+        <w:t xml:space="preserve"> </w:t>
+      </w:r>
+      <w:r>
+        <w:rPr>
+          <w:sz w:val="24"/>
+          <w:szCs w:val="24"/>
+          <w:u w:val="single"/>
+        </w:rPr>
+        <w:t>}}</w:t>
       </w:r>
       <w:r>
         <w:rPr>

</xml_diff>